<commit_message>
Two bitmaps for Fig. 2
</commit_message>
<xml_diff>
--- a/2021/spiiran/docx/dombai_ccp.docx
+++ b/2021/spiiran/docx/dombai_ccp.docx
@@ -575,7 +575,23 @@
           <w:sz w:val="16"/>
           <w:lang w:val="ru-RU"/>
         </w:rPr>
-        <w:t>расположенными на контурах. Представлен алгоритм построения такой ломаной для заданного порядка обхода контуров, доставляющий локальный минимум а также предложены достаточные условия глобального минимума. Предложен эвристический алгоритм маршрутизации на основе метода переменных окрестностей (</w:t>
+        <w:t xml:space="preserve">расположенными на контурах. Представлен алгоритм построения такой ломаной для заданного порядка обхода контуров, доставляющий локальный </w:t>
+      </w:r>
+      <w:proofErr w:type="gramStart"/>
+      <w:r>
+        <w:rPr>
+          <w:sz w:val="16"/>
+          <w:lang w:val="ru-RU"/>
+        </w:rPr>
+        <w:t>минимум</w:t>
+      </w:r>
+      <w:proofErr w:type="gramEnd"/>
+      <w:r>
+        <w:rPr>
+          <w:sz w:val="16"/>
+          <w:lang w:val="ru-RU"/>
+        </w:rPr>
+        <w:t xml:space="preserve"> а также предложены достаточные условия глобального минимума. Предложен эвристический алгоритм маршрутизации на основе метода переменных окрестностей (</w:t>
       </w:r>
       <w:r>
         <w:rPr>
@@ -13465,178 +13481,6 @@
     </w:p>
     <w:p>
       <w:pPr>
-        <w:spacing w:before="152"/>
-        <w:ind w:left="28" w:right="124"/>
-        <w:jc w:val="center"/>
-        <w:rPr>
-          <w:sz w:val="16"/>
-          <w:lang w:val="ru-RU"/>
-        </w:rPr>
-      </w:pPr>
-    </w:p>
-    <w:p>
-      <w:pPr>
-        <w:spacing w:before="152"/>
-        <w:ind w:left="28" w:right="124"/>
-        <w:jc w:val="center"/>
-        <w:rPr>
-          <w:sz w:val="16"/>
-          <w:lang w:val="ru-RU"/>
-        </w:rPr>
-      </w:pPr>
-    </w:p>
-    <w:p>
-      <w:pPr>
-        <w:tabs>
-          <w:tab w:val="left" w:pos="3205"/>
-        </w:tabs>
-        <w:spacing w:before="116"/>
-        <w:ind w:left="455"/>
-        <w:jc w:val="center"/>
-        <w:rPr>
-          <w:sz w:val="16"/>
-          <w:lang w:val="ru-RU"/>
-        </w:rPr>
-      </w:pPr>
-    </w:p>
-    <w:p>
-      <w:pPr>
-        <w:tabs>
-          <w:tab w:val="left" w:pos="3205"/>
-        </w:tabs>
-        <w:spacing w:before="116"/>
-        <w:ind w:left="455"/>
-        <w:rPr>
-          <w:i/>
-          <w:sz w:val="16"/>
-          <w:lang w:val="ru-RU"/>
-        </w:rPr>
-      </w:pPr>
-      <w:r>
-        <w:rPr>
-          <w:sz w:val="16"/>
-          <w:lang w:val="ru-RU"/>
-        </w:rPr>
-        <w:t>(</w:t>
-      </w:r>
-      <w:r>
-        <w:rPr>
-          <w:sz w:val="16"/>
-        </w:rPr>
-        <w:t>a</w:t>
-      </w:r>
-      <w:r>
-        <w:rPr>
-          <w:sz w:val="16"/>
-          <w:lang w:val="ru-RU"/>
-        </w:rPr>
-        <w:t>) На пересечении</w:t>
-      </w:r>
-      <w:r>
-        <w:rPr>
-          <w:spacing w:val="-16"/>
-          <w:sz w:val="16"/>
-          <w:lang w:val="ru-RU"/>
-        </w:rPr>
-        <w:t xml:space="preserve"> </w:t>
-      </w:r>
-      <w:r>
-        <w:rPr>
-          <w:sz w:val="16"/>
-          <w:lang w:val="ru-RU"/>
-        </w:rPr>
-        <w:t>звена</w:t>
-      </w:r>
-      <w:r>
-        <w:rPr>
-          <w:spacing w:val="-5"/>
-          <w:sz w:val="16"/>
-          <w:lang w:val="ru-RU"/>
-        </w:rPr>
-        <w:t xml:space="preserve"> </w:t>
-      </w:r>
-      <w:r>
-        <w:rPr>
-          <w:sz w:val="16"/>
-          <w:lang w:val="ru-RU"/>
-        </w:rPr>
-        <w:t>ломаной</w:t>
-      </w:r>
-      <w:r>
-        <w:rPr>
-          <w:sz w:val="16"/>
-          <w:lang w:val="ru-RU"/>
-        </w:rPr>
-        <w:tab/>
-        <w:t>(</w:t>
-      </w:r>
-      <w:r>
-        <w:rPr>
-          <w:sz w:val="16"/>
-        </w:rPr>
-        <w:t>b</w:t>
-      </w:r>
-      <w:r>
-        <w:rPr>
-          <w:sz w:val="16"/>
-          <w:lang w:val="ru-RU"/>
-        </w:rPr>
-        <w:t xml:space="preserve">) С использованием </w:t>
-      </w:r>
-      <w:r>
-        <w:rPr>
-          <w:i/>
-          <w:sz w:val="16"/>
-          <w:lang w:val="ru-RU"/>
-        </w:rPr>
-        <w:t>принципа</w:t>
-      </w:r>
-      <w:r>
-        <w:rPr>
-          <w:i/>
-          <w:spacing w:val="-14"/>
-          <w:sz w:val="16"/>
-          <w:lang w:val="ru-RU"/>
-        </w:rPr>
-        <w:t xml:space="preserve"> </w:t>
-      </w:r>
-      <w:r>
-        <w:rPr>
-          <w:i/>
-          <w:sz w:val="16"/>
-          <w:lang w:val="ru-RU"/>
-        </w:rPr>
-        <w:t>Ферма</w:t>
-      </w:r>
-    </w:p>
-    <w:p>
-      <w:pPr>
-        <w:spacing w:before="28"/>
-        <w:ind w:left="112" w:right="124"/>
-        <w:jc w:val="center"/>
-        <w:rPr>
-          <w:sz w:val="18"/>
-          <w:lang w:val="ru-RU"/>
-        </w:rPr>
-      </w:pPr>
-      <w:r>
-        <w:rPr>
-          <w:rFonts w:ascii="Arial" w:hAnsi="Arial"/>
-          <w:sz w:val="18"/>
-          <w:lang w:val="ru-RU"/>
-        </w:rPr>
-        <w:t xml:space="preserve">Рис. </w:t>
-      </w:r>
-      <w:r>
-        <w:rPr>
-          <w:sz w:val="18"/>
-          <w:lang w:val="ru-RU"/>
-        </w:rPr>
-        <w:t>2. Оптимальное положение точки врезки</w:t>
-      </w:r>
-    </w:p>
-    <w:p>
-      <w:pPr>
         <w:pStyle w:val="a3"/>
         <w:spacing w:before="184"/>
         <w:ind w:left="136" w:right="124" w:firstLine="566"/>
@@ -14010,7 +13854,6 @@
         <w:rPr>
           <w:lang w:val="ru-RU"/>
         </w:rPr>
-        <w:lastRenderedPageBreak/>
         <w:t>решением</w:t>
       </w:r>
       <w:r>
@@ -14454,6 +14297,7 @@
           <w:sz w:val="20"/>
           <w:lang w:val="ru-RU"/>
         </w:rPr>
+        <w:lastRenderedPageBreak/>
         <w:t>Выбираем</w:t>
       </w:r>
       <w:r>
@@ -15094,6 +14938,243 @@
     </w:p>
     <w:p>
       <w:pPr>
+        <w:keepNext/>
+        <w:spacing w:before="152"/>
+        <w:ind w:left="28" w:right="124"/>
+        <w:jc w:val="center"/>
+        <w:rPr>
+          <w:sz w:val="16"/>
+          <w:lang w:val="ru-RU"/>
+        </w:rPr>
+      </w:pPr>
+      <w:r>
+        <w:rPr>
+          <w:sz w:val="16"/>
+          <w:lang w:val="ru-RU"/>
+        </w:rPr>
+        <w:drawing>
+          <wp:inline distT="0" distB="0" distL="0" distR="0" wp14:anchorId="1AF1FA4D" wp14:editId="3EB9E034">
+            <wp:extent cx="1149069" cy="1322273"/>
+            <wp:effectExtent l="0" t="0" r="0" b="0"/>
+            <wp:docPr id="2" name="Рисунок 2"/>
+            <wp:cNvGraphicFramePr>
+              <a:graphicFrameLocks xmlns:a="http://schemas.openxmlformats.org/drawingml/2006/main" noChangeAspect="1"/>
+            </wp:cNvGraphicFramePr>
+            <a:graphic xmlns:a="http://schemas.openxmlformats.org/drawingml/2006/main">
+              <a:graphicData uri="http://schemas.openxmlformats.org/drawingml/2006/picture">
+                <pic:pic xmlns:pic="http://schemas.openxmlformats.org/drawingml/2006/picture">
+                  <pic:nvPicPr>
+                    <pic:cNvPr id="1" name=""/>
+                    <pic:cNvPicPr/>
+                  </pic:nvPicPr>
+                  <pic:blipFill>
+                    <a:blip r:embed="rId8"/>
+                    <a:stretch>
+                      <a:fillRect/>
+                    </a:stretch>
+                  </pic:blipFill>
+                  <pic:spPr>
+                    <a:xfrm>
+                      <a:off x="0" y="0"/>
+                      <a:ext cx="1241170" cy="1428257"/>
+                    </a:xfrm>
+                    <a:prstGeom prst="rect">
+                      <a:avLst/>
+                    </a:prstGeom>
+                  </pic:spPr>
+                </pic:pic>
+              </a:graphicData>
+            </a:graphic>
+          </wp:inline>
+        </w:drawing>
+      </w:r>
+      <w:r>
+        <w:rPr>
+          <w:sz w:val="16"/>
+          <w:lang w:val="ru-RU"/>
+        </w:rPr>
+        <w:t xml:space="preserve">               </w:t>
+      </w:r>
+      <w:r>
+        <w:rPr>
+          <w:sz w:val="16"/>
+          <w:lang w:val="ru-RU"/>
+        </w:rPr>
+        <w:drawing>
+          <wp:inline distT="0" distB="0" distL="0" distR="0" wp14:anchorId="625AFFFD" wp14:editId="2B1111E9">
+            <wp:extent cx="1420153" cy="1014480"/>
+            <wp:effectExtent l="0" t="0" r="0" b="0"/>
+            <wp:docPr id="4" name="Рисунок 4"/>
+            <wp:cNvGraphicFramePr>
+              <a:graphicFrameLocks xmlns:a="http://schemas.openxmlformats.org/drawingml/2006/main" noChangeAspect="1"/>
+            </wp:cNvGraphicFramePr>
+            <a:graphic xmlns:a="http://schemas.openxmlformats.org/drawingml/2006/main">
+              <a:graphicData uri="http://schemas.openxmlformats.org/drawingml/2006/picture">
+                <pic:pic xmlns:pic="http://schemas.openxmlformats.org/drawingml/2006/picture">
+                  <pic:nvPicPr>
+                    <pic:cNvPr id="1" name=""/>
+                    <pic:cNvPicPr/>
+                  </pic:nvPicPr>
+                  <pic:blipFill>
+                    <a:blip r:embed="rId9"/>
+                    <a:stretch>
+                      <a:fillRect/>
+                    </a:stretch>
+                  </pic:blipFill>
+                  <pic:spPr>
+                    <a:xfrm>
+                      <a:off x="0" y="0"/>
+                      <a:ext cx="1521561" cy="1086920"/>
+                    </a:xfrm>
+                    <a:prstGeom prst="rect">
+                      <a:avLst/>
+                    </a:prstGeom>
+                  </pic:spPr>
+                </pic:pic>
+              </a:graphicData>
+            </a:graphic>
+          </wp:inline>
+        </w:drawing>
+      </w:r>
+    </w:p>
+    <w:p>
+      <w:pPr>
+        <w:keepNext/>
+        <w:tabs>
+          <w:tab w:val="left" w:pos="3205"/>
+        </w:tabs>
+        <w:spacing w:before="116"/>
+        <w:ind w:left="455"/>
+        <w:rPr>
+          <w:i/>
+          <w:sz w:val="16"/>
+          <w:lang w:val="ru-RU"/>
+        </w:rPr>
+      </w:pPr>
+      <w:r>
+        <w:rPr>
+          <w:sz w:val="16"/>
+          <w:lang w:val="ru-RU"/>
+        </w:rPr>
+        <w:t>(</w:t>
+      </w:r>
+      <w:r>
+        <w:rPr>
+          <w:sz w:val="16"/>
+        </w:rPr>
+        <w:t>a</w:t>
+      </w:r>
+      <w:r>
+        <w:rPr>
+          <w:sz w:val="16"/>
+          <w:lang w:val="ru-RU"/>
+        </w:rPr>
+        <w:t>) На пересечении</w:t>
+      </w:r>
+      <w:r>
+        <w:rPr>
+          <w:spacing w:val="-16"/>
+          <w:sz w:val="16"/>
+          <w:lang w:val="ru-RU"/>
+        </w:rPr>
+        <w:t xml:space="preserve"> </w:t>
+      </w:r>
+      <w:r>
+        <w:rPr>
+          <w:sz w:val="16"/>
+          <w:lang w:val="ru-RU"/>
+        </w:rPr>
+        <w:t>звена</w:t>
+      </w:r>
+      <w:r>
+        <w:rPr>
+          <w:spacing w:val="-5"/>
+          <w:sz w:val="16"/>
+          <w:lang w:val="ru-RU"/>
+        </w:rPr>
+        <w:t xml:space="preserve"> </w:t>
+      </w:r>
+      <w:r>
+        <w:rPr>
+          <w:sz w:val="16"/>
+          <w:lang w:val="ru-RU"/>
+        </w:rPr>
+        <w:t>ломаной</w:t>
+      </w:r>
+      <w:r>
+        <w:rPr>
+          <w:sz w:val="16"/>
+          <w:lang w:val="ru-RU"/>
+        </w:rPr>
+        <w:tab/>
+        <w:t>(</w:t>
+      </w:r>
+      <w:r>
+        <w:rPr>
+          <w:sz w:val="16"/>
+        </w:rPr>
+        <w:t>b</w:t>
+      </w:r>
+      <w:r>
+        <w:rPr>
+          <w:sz w:val="16"/>
+          <w:lang w:val="ru-RU"/>
+        </w:rPr>
+        <w:t xml:space="preserve">) С использованием </w:t>
+      </w:r>
+      <w:r>
+        <w:rPr>
+          <w:i/>
+          <w:sz w:val="16"/>
+          <w:lang w:val="ru-RU"/>
+        </w:rPr>
+        <w:t>принципа</w:t>
+      </w:r>
+      <w:r>
+        <w:rPr>
+          <w:i/>
+          <w:spacing w:val="-14"/>
+          <w:sz w:val="16"/>
+          <w:lang w:val="ru-RU"/>
+        </w:rPr>
+        <w:t xml:space="preserve"> </w:t>
+      </w:r>
+      <w:r>
+        <w:rPr>
+          <w:i/>
+          <w:sz w:val="16"/>
+          <w:lang w:val="ru-RU"/>
+        </w:rPr>
+        <w:t>Ферма</w:t>
+      </w:r>
+    </w:p>
+    <w:p>
+      <w:pPr>
+        <w:spacing w:before="28"/>
+        <w:ind w:left="112" w:right="124"/>
+        <w:jc w:val="center"/>
+        <w:rPr>
+          <w:sz w:val="18"/>
+          <w:lang w:val="ru-RU"/>
+        </w:rPr>
+      </w:pPr>
+      <w:r>
+        <w:rPr>
+          <w:sz w:val="18"/>
+          <w:lang w:val="ru-RU"/>
+        </w:rPr>
+        <w:t xml:space="preserve">Рис. </w:t>
+      </w:r>
+      <w:r>
+        <w:rPr>
+          <w:sz w:val="18"/>
+          <w:lang w:val="ru-RU"/>
+        </w:rPr>
+        <w:t>2. Оптимальное положение точки врезки</w:t>
+      </w:r>
+    </w:p>
+    <w:p>
+      <w:pPr>
         <w:pStyle w:val="a3"/>
         <w:spacing w:before="156"/>
         <w:ind w:left="136" w:right="115" w:firstLine="566"/>
@@ -17111,6 +17192,7 @@
               <w:rFonts w:ascii="Cambria Math" w:hAnsi="Cambria Math"/>
               <w:lang w:val="ru-RU"/>
             </w:rPr>
+            <w:lastRenderedPageBreak/>
             <m:t>L(</m:t>
           </m:r>
           <m:sSup>
@@ -17571,7 +17653,6 @@
         <w:rPr>
           <w:lang w:val="ru-RU"/>
         </w:rPr>
-        <w:lastRenderedPageBreak/>
         <w:t>Все</w:t>
       </w:r>
       <w:r>
@@ -19613,7 +19694,7 @@
               <v:path arrowok="t"/>
             </v:shape>
             <v:shape id="_x0000_s1099" type="#_x0000_t75" style="position:absolute;left:7;top:96;width:4651;height:1543">
-              <v:imagedata r:id="rId8" o:title=""/>
+              <v:imagedata r:id="rId10" o:title=""/>
             </v:shape>
             <v:shape id="_x0000_s1098" style="position:absolute;left:3934;top:867;width:725;height:760" coordorigin="3934,867" coordsize="725,760" path="m4068,867r-134,760l4659,1363,4068,867xe" filled="f" strokeweight=".28117mm">
               <v:path arrowok="t"/>
@@ -19630,7 +19711,7 @@
               <v:path arrowok="t" o:connecttype="segments"/>
             </v:shape>
             <v:shape id="_x0000_s1094" type="#_x0000_t75" style="position:absolute;left:3626;top:853;width:114;height:114">
-              <v:imagedata r:id="rId9" o:title=""/>
+              <v:imagedata r:id="rId11" o:title=""/>
             </v:shape>
             <v:shape id="_x0000_s1093" style="position:absolute;left:213;top:160;width:4209;height:1286" coordorigin="213,160" coordsize="4209,1286" path="m213,1446l599,1253r897,-100l4068,867,4422,160e" filled="f" strokeweight=".14058mm">
               <v:path arrowok="t"/>
@@ -20032,6 +20113,7 @@
           <w:sz w:val="20"/>
           <w:lang w:val="ru-RU"/>
         </w:rPr>
+        <w:lastRenderedPageBreak/>
         <w:t>получили</w:t>
       </w:r>
       <w:r>
@@ -20354,7 +20436,6 @@
         <w:rPr>
           <w:lang w:val="ru-RU"/>
         </w:rPr>
-        <w:lastRenderedPageBreak/>
         <w:tab/>
       </w:r>
       <m:oMath>
@@ -22920,7 +23001,21 @@
         <w:rPr>
           <w:lang w:val="ru-RU"/>
         </w:rPr>
-        <w:t>непрерывная оптимизация. Оказывается возможным сформулировать некоторые утверждения относительно получаемых в её ходе</w:t>
+        <w:t xml:space="preserve">непрерывная оптимизация. </w:t>
+      </w:r>
+      <w:proofErr w:type="gramStart"/>
+      <w:r>
+        <w:rPr>
+          <w:lang w:val="ru-RU"/>
+        </w:rPr>
+        <w:t>Оказывается</w:t>
+      </w:r>
+      <w:proofErr w:type="gramEnd"/>
+      <w:r>
+        <w:rPr>
+          <w:lang w:val="ru-RU"/>
+        </w:rPr>
+        <w:t xml:space="preserve"> возможным сформулировать некоторые утверждения относительно получаемых в её ходе</w:t>
       </w:r>
       <w:r>
         <w:rPr>
@@ -23002,7 +23097,14 @@
         <w:rPr>
           <w:lang w:val="ru-RU"/>
         </w:rPr>
-        <w:t xml:space="preserve">образом, возникает вопрос, при каких условиях предлагаемый алгоритм гарантирует </w:t>
+        <w:t xml:space="preserve">образом, возникает вопрос, </w:t>
+      </w:r>
+      <w:r>
+        <w:rPr>
+          <w:lang w:val="ru-RU"/>
+        </w:rPr>
+        <w:lastRenderedPageBreak/>
+        <w:t xml:space="preserve">при каких условиях предлагаемый алгоритм гарантирует </w:t>
       </w:r>
       <w:r>
         <w:rPr>
@@ -23495,14 +23597,7 @@
         <w:rPr>
           <w:lang w:val="ru-RU"/>
         </w:rPr>
-        <w:t xml:space="preserve">Требуется найти кратчайшую ломаную линию, чьи вершины лежат на заданных контурах (в </w:t>
-      </w:r>
-      <w:r>
-        <w:rPr>
-          <w:lang w:val="ru-RU"/>
-        </w:rPr>
-        <w:lastRenderedPageBreak/>
-        <w:t>указанном</w:t>
+        <w:t>Требуется найти кратчайшую ломаную линию, чьи вершины лежат на заданных контурах (в указанном</w:t>
       </w:r>
       <w:r>
         <w:rPr>
@@ -24205,7 +24300,7 @@
               <v:path arrowok="t"/>
             </v:shape>
             <v:shape id="_x0000_s1080" type="#_x0000_t75" style="position:absolute;left:7;top:7;width:1560;height:1702">
-              <v:imagedata r:id="rId10" o:title=""/>
+              <v:imagedata r:id="rId12" o:title=""/>
             </v:shape>
             <v:shape id="_x0000_s1079" style="position:absolute;left:7;top:7;width:1560;height:1701" coordorigin="8,8" coordsize="1560,1701" path="m1142,1567r-992,l150,150r1417,l1567,8,8,8r,1701l1142,1709r,-142xe" filled="f" strokeweight=".28117mm">
               <v:path arrowok="t"/>
@@ -24214,7 +24309,7 @@
               <v:stroke dashstyle="dash"/>
             </v:line>
             <v:shape id="_x0000_s1077" type="#_x0000_t75" style="position:absolute;left:4401;top:7;width:1560;height:1702">
-              <v:imagedata r:id="rId11" o:title=""/>
+              <v:imagedata r:id="rId13" o:title=""/>
             </v:shape>
             <v:shape id="_x0000_s1076" style="position:absolute;left:4401;top:7;width:1560;height:1701" coordorigin="4402,8" coordsize="1560,1701" path="m4827,1567r992,l5819,150r-1417,l4402,8r1559,l5961,1709r-1134,l4827,1567xe" filled="f" strokeweight=".28117mm">
               <v:path arrowok="t"/>
@@ -24235,7 +24330,7 @@
               <v:stroke dashstyle="dash"/>
             </v:line>
             <v:shape id="_x0000_s1070" type="#_x0000_t202" style="position:absolute;left:2095;top:134;width:1799;height:268" filled="f" stroked="f">
-              <v:textbox inset="0,0,0,0">
+              <v:textbox style="mso-next-textbox:#_x0000_s1070" inset="0,0,0,0">
                 <w:txbxContent>
                   <w:p>
                     <w:pPr>
@@ -24274,7 +24369,7 @@
               </v:textbox>
             </v:shape>
             <v:shape id="_x0000_s1069" type="#_x0000_t202" style="position:absolute;left:224;top:762;width:242;height:215" filled="f" stroked="f">
-              <v:textbox inset="0,0,0,0">
+              <v:textbox style="mso-next-textbox:#_x0000_s1069" inset="0,0,0,0">
                 <w:txbxContent>
                   <w:p>
                     <w:pPr>
@@ -24304,7 +24399,7 @@
               </v:textbox>
             </v:shape>
             <v:shape id="_x0000_s1068" type="#_x0000_t202" style="position:absolute;left:5512;top:762;width:242;height:215" filled="f" stroked="f">
-              <v:textbox inset="0,0,0,0">
+              <v:textbox style="mso-next-textbox:#_x0000_s1068" inset="0,0,0,0">
                 <w:txbxContent>
                   <w:p>
                     <w:pPr>
@@ -24334,7 +24429,7 @@
               </v:textbox>
             </v:shape>
             <v:shape id="_x0000_s1067" type="#_x0000_t202" style="position:absolute;left:2069;top:1376;width:1851;height:268" filled="f" stroked="f">
-              <v:textbox inset="0,0,0,0">
+              <v:textbox style="mso-next-textbox:#_x0000_s1067" inset="0,0,0,0">
                 <w:txbxContent>
                   <w:p>
                     <w:pPr>
@@ -27580,7 +27675,16 @@
           <w:szCs w:val="20"/>
           <w:lang w:val="ru-RU"/>
         </w:rPr>
-        <w:t xml:space="preserve">минимально, когда </w:t>
+        <w:t xml:space="preserve">минимально, </w:t>
+      </w:r>
+      <w:r>
+        <w:rPr>
+          <w:sz w:val="20"/>
+          <w:szCs w:val="20"/>
+          <w:lang w:val="ru-RU"/>
+        </w:rPr>
+        <w:lastRenderedPageBreak/>
+        <w:t xml:space="preserve">когда </w:t>
       </w:r>
       <m:oMath>
         <m:sSubSup>
@@ -34466,6 +34570,7 @@
           <w:sz w:val="20"/>
           <w:lang w:val="ru-RU"/>
         </w:rPr>
+        <w:lastRenderedPageBreak/>
         <w:t>П</w:t>
       </w:r>
       <w:r>
@@ -35348,16 +35453,7 @@
           <w:sz w:val="20"/>
           <w:lang w:val="ru-RU"/>
         </w:rPr>
-        <w:t xml:space="preserve">четыре </w:t>
-      </w:r>
-      <w:r>
-        <w:rPr>
-          <w:w w:val="105"/>
-          <w:sz w:val="20"/>
-          <w:lang w:val="ru-RU"/>
-        </w:rPr>
-        <w:lastRenderedPageBreak/>
-        <w:t xml:space="preserve">соседних вершины </w:t>
+        <w:t xml:space="preserve">четыре соседних вершины </w:t>
       </w:r>
       <m:oMath>
         <m:sSub>
@@ -39253,6 +39349,7 @@
           <w:sz w:val="20"/>
           <w:lang w:val="ru-RU"/>
         </w:rPr>
+        <w:lastRenderedPageBreak/>
         <w:t>Сегмент</w:t>
       </w:r>
       <w:r>
@@ -39851,7 +39948,6 @@
           <w:spacing w:val="-3"/>
           <w:lang w:val="ru-RU"/>
         </w:rPr>
-        <w:lastRenderedPageBreak/>
         <w:t>только</w:t>
       </w:r>
       <w:r>
@@ -40162,7 +40258,7 @@
                     <pic:cNvPicPr/>
                   </pic:nvPicPr>
                   <pic:blipFill>
-                    <a:blip r:embed="rId12" cstate="print"/>
+                    <a:blip r:embed="rId14" cstate="print"/>
                     <a:stretch>
                       <a:fillRect/>
                     </a:stretch>
@@ -42132,7 +42228,7 @@
                     <pic:cNvPicPr/>
                   </pic:nvPicPr>
                   <pic:blipFill>
-                    <a:blip r:embed="rId13" cstate="print"/>
+                    <a:blip r:embed="rId15" cstate="print"/>
                     <a:stretch>
                       <a:fillRect/>
                     </a:stretch>
@@ -42180,7 +42276,7 @@
                     <pic:cNvPicPr/>
                   </pic:nvPicPr>
                   <pic:blipFill>
-                    <a:blip r:embed="rId14" cstate="print"/>
+                    <a:blip r:embed="rId16" cstate="print"/>
                     <a:stretch>
                       <a:fillRect/>
                     </a:stretch>
@@ -42698,7 +42794,7 @@
                     <pic:cNvPicPr/>
                   </pic:nvPicPr>
                   <pic:blipFill>
-                    <a:blip r:embed="rId15" cstate="print">
+                    <a:blip r:embed="rId17" cstate="print">
                       <a:extLst>
                         <a:ext uri="{28A0092B-C50C-407E-A947-70E740481C1C}">
                           <a14:useLocalDpi xmlns:a14="http://schemas.microsoft.com/office/drawing/2010/main" val="0"/>
@@ -44482,7 +44578,7 @@
                     <pic:cNvPicPr/>
                   </pic:nvPicPr>
                   <pic:blipFill>
-                    <a:blip r:embed="rId16" cstate="print"/>
+                    <a:blip r:embed="rId18" cstate="print"/>
                     <a:stretch>
                       <a:fillRect/>
                     </a:stretch>
@@ -44530,7 +44626,7 @@
                     <pic:cNvPicPr/>
                   </pic:nvPicPr>
                   <pic:blipFill>
-                    <a:blip r:embed="rId17" cstate="print"/>
+                    <a:blip r:embed="rId19" cstate="print"/>
                     <a:stretch>
                       <a:fillRect/>
                     </a:stretch>
@@ -44684,9 +44780,6 @@
         <w:spacing w:before="149"/>
         <w:ind w:left="136" w:right="115" w:firstLine="566"/>
         <w:jc w:val="both"/>
-        <w:rPr>
-          <w:lang w:val="ru-RU"/>
-        </w:rPr>
       </w:pPr>
     </w:p>
     <w:p>
@@ -45697,7 +45790,7 @@
                     <pic:cNvPicPr/>
                   </pic:nvPicPr>
                   <pic:blipFill>
-                    <a:blip r:embed="rId18" cstate="print">
+                    <a:blip r:embed="rId20" cstate="print">
                       <a:extLst>
                         <a:ext uri="{28A0092B-C50C-407E-A947-70E740481C1C}">
                           <a14:useLocalDpi xmlns:a14="http://schemas.microsoft.com/office/drawing/2010/main" val="0"/>
@@ -45799,7 +45892,7 @@
                     <pic:cNvPicPr/>
                   </pic:nvPicPr>
                   <pic:blipFill>
-                    <a:blip r:embed="rId19" cstate="print"/>
+                    <a:blip r:embed="rId21" cstate="print"/>
                     <a:stretch>
                       <a:fillRect/>
                     </a:stretch>
@@ -46565,6 +46658,7 @@
                 <w:lang w:val="ru-RU"/>
               </w:rPr>
             </w:pPr>
+            <w:proofErr w:type="gramStart"/>
             <w:r>
               <w:rPr>
                 <w:rFonts w:ascii="Meiryo"/>
@@ -46589,7 +46683,16 @@
                 <w:position w:val="3"/>
                 <w:sz w:val="20"/>
               </w:rPr>
-              <w:t xml:space="preserve">, </w:t>
+              <w:t>,</w:t>
+            </w:r>
+            <w:proofErr w:type="gramEnd"/>
+            <w:r>
+              <w:rPr>
+                <w:w w:val="110"/>
+                <w:position w:val="3"/>
+                <w:sz w:val="20"/>
+              </w:rPr>
+              <w:t xml:space="preserve"> </w:t>
             </w:r>
             <w:r>
               <w:rPr>
@@ -46738,6 +46841,7 @@
                 <w:lang w:val="ru-RU"/>
               </w:rPr>
             </w:pPr>
+            <w:proofErr w:type="gramStart"/>
             <w:r>
               <w:rPr>
                 <w:rFonts w:ascii="Meiryo"/>
@@ -46769,7 +46873,15 @@
                 <w:w w:val="110"/>
                 <w:sz w:val="20"/>
               </w:rPr>
-              <w:t xml:space="preserve">, </w:t>
+              <w:t>,</w:t>
+            </w:r>
+            <w:proofErr w:type="gramEnd"/>
+            <w:r>
+              <w:rPr>
+                <w:w w:val="110"/>
+                <w:sz w:val="20"/>
+              </w:rPr>
+              <w:t xml:space="preserve"> </w:t>
             </w:r>
             <w:r>
               <w:rPr>
@@ -49995,7 +50107,7 @@
                     <pic:cNvPicPr/>
                   </pic:nvPicPr>
                   <pic:blipFill>
-                    <a:blip r:embed="rId20" cstate="print"/>
+                    <a:blip r:embed="rId22" cstate="print"/>
                     <a:stretch>
                       <a:fillRect/>
                     </a:stretch>
@@ -50590,7 +50702,7 @@
         </w:rPr>
         <w:t xml:space="preserve"> </w:t>
       </w:r>
-      <w:hyperlink r:id="rId21">
+      <w:hyperlink r:id="rId23">
         <w:r>
           <w:rPr>
             <w:color w:val="0000FF"/>
@@ -51517,7 +51629,7 @@
         </w:rPr>
         <w:t xml:space="preserve"> </w:t>
       </w:r>
-      <w:hyperlink r:id="rId22">
+      <w:hyperlink r:id="rId24">
         <w:r>
           <w:rPr>
             <w:color w:val="0000FF"/>
@@ -51545,7 +51657,7 @@
         </w:rPr>
         <w:t xml:space="preserve"> </w:t>
       </w:r>
-      <w:hyperlink r:id="rId23">
+      <w:hyperlink r:id="rId25">
         <w:r>
           <w:rPr>
             <w:color w:val="0000FF"/>
@@ -51737,7 +51849,7 @@
         </w:rPr>
         <w:t xml:space="preserve"> </w:t>
       </w:r>
-      <w:hyperlink r:id="rId24">
+      <w:hyperlink r:id="rId26">
         <w:r>
           <w:rPr>
             <w:color w:val="0000FF"/>
@@ -51803,7 +51915,7 @@
         </w:rPr>
         <w:t xml:space="preserve">.] // Automation and Remote Control. — 2017. — т.    78, № 4. — с. 666—681. — ISSN 1608-3032. — DOI: </w:t>
       </w:r>
-      <w:hyperlink r:id="rId25">
+      <w:hyperlink r:id="rId27">
         <w:r>
           <w:rPr>
             <w:color w:val="0000FF"/>
@@ -51812,7 +51924,7 @@
           <w:t>10 . 1134 /</w:t>
         </w:r>
       </w:hyperlink>
-      <w:hyperlink r:id="rId26">
+      <w:hyperlink r:id="rId28">
         <w:r>
           <w:rPr>
             <w:color w:val="0000FF"/>
@@ -52029,7 +52141,7 @@
         </w:rPr>
         <w:t xml:space="preserve"> </w:t>
       </w:r>
-      <w:hyperlink r:id="rId27">
+      <w:hyperlink r:id="rId29">
         <w:r>
           <w:rPr>
             <w:color w:val="0000FF"/>
@@ -52038,7 +52150,7 @@
           <w:t>10.4028/</w:t>
         </w:r>
       </w:hyperlink>
-      <w:hyperlink r:id="rId28">
+      <w:hyperlink r:id="rId30">
         <w:r>
           <w:rPr>
             <w:color w:val="0000FF"/>
@@ -52129,7 +52241,7 @@
         </w:rPr>
         <w:t xml:space="preserve"> </w:t>
       </w:r>
-      <w:hyperlink r:id="rId29">
+      <w:hyperlink r:id="rId31">
         <w:r>
           <w:rPr>
             <w:color w:val="0000FF"/>
@@ -52218,7 +52330,7 @@
         </w:rPr>
         <w:t xml:space="preserve"> </w:t>
       </w:r>
-      <w:hyperlink r:id="rId30">
+      <w:hyperlink r:id="rId32">
         <w:r>
           <w:rPr>
             <w:color w:val="0000FF"/>
@@ -52568,7 +52680,7 @@
         </w:rPr>
         <w:t xml:space="preserve"> </w:t>
       </w:r>
-      <w:hyperlink r:id="rId31">
+      <w:hyperlink r:id="rId33">
         <w:r>
           <w:rPr>
             <w:color w:val="0000FF"/>
@@ -52577,7 +52689,7 @@
           <w:t>10.1016/0166-</w:t>
         </w:r>
       </w:hyperlink>
-      <w:hyperlink r:id="rId32">
+      <w:hyperlink r:id="rId34">
         <w:r>
           <w:rPr>
             <w:color w:val="0000FF"/>
@@ -52689,7 +52801,7 @@
         </w:rPr>
         <w:t xml:space="preserve"> </w:t>
       </w:r>
-      <w:hyperlink r:id="rId33">
+      <w:hyperlink r:id="rId35">
         <w:r>
           <w:rPr>
             <w:color w:val="0000FF"/>
@@ -52896,14 +53008,29 @@
         <w:rPr>
           <w:sz w:val="20"/>
         </w:rPr>
-        <w:t xml:space="preserve">On the new Algorithm  </w:t>
+        <w:t xml:space="preserve">On the new </w:t>
+      </w:r>
+      <w:proofErr w:type="gramStart"/>
+      <w:r>
+        <w:rPr>
+          <w:sz w:val="20"/>
+        </w:rPr>
+        <w:t xml:space="preserve">Algorithm  </w:t>
       </w:r>
       <w:r>
         <w:rPr>
           <w:spacing w:val="-3"/>
           <w:sz w:val="20"/>
         </w:rPr>
-        <w:t xml:space="preserve">for </w:t>
+        <w:t>for</w:t>
+      </w:r>
+      <w:proofErr w:type="gramEnd"/>
+      <w:r>
+        <w:rPr>
+          <w:spacing w:val="-3"/>
+          <w:sz w:val="20"/>
+        </w:rPr>
+        <w:t xml:space="preserve"> </w:t>
       </w:r>
       <w:r>
         <w:rPr>
@@ -52932,7 +53059,7 @@
         </w:rPr>
         <w:t xml:space="preserve"> </w:t>
       </w:r>
-      <w:hyperlink r:id="rId34">
+      <w:hyperlink r:id="rId36">
         <w:r>
           <w:rPr>
             <w:color w:val="0000FF"/>
@@ -53297,7 +53424,7 @@
         </w:rPr>
         <w:t xml:space="preserve"> </w:t>
       </w:r>
-      <w:hyperlink r:id="rId35">
+      <w:hyperlink r:id="rId37">
         <w:r>
           <w:rPr>
             <w:color w:val="0000FF"/>
@@ -53884,7 +54011,7 @@
         </w:rPr>
         <w:t xml:space="preserve"> </w:t>
       </w:r>
-      <w:hyperlink r:id="rId36">
+      <w:hyperlink r:id="rId38">
         <w:r>
           <w:rPr>
             <w:color w:val="0000FF"/>
@@ -54004,7 +54131,7 @@
         </w:rPr>
         <w:t xml:space="preserve"> </w:t>
       </w:r>
-      <w:hyperlink r:id="rId37">
+      <w:hyperlink r:id="rId39">
         <w:r>
           <w:rPr>
             <w:color w:val="0000FF"/>
@@ -54377,7 +54504,7 @@
         </w:rPr>
         <w:t xml:space="preserve"> </w:t>
       </w:r>
-      <w:hyperlink r:id="rId38">
+      <w:hyperlink r:id="rId40">
         <w:r>
           <w:rPr>
             <w:color w:val="0000FF"/>
@@ -55384,7 +55511,7 @@
         </w:rPr>
         <w:t xml:space="preserve"> </w:t>
       </w:r>
-      <w:hyperlink r:id="rId39">
+      <w:hyperlink r:id="rId41">
         <w:r>
           <w:rPr>
             <w:color w:val="0000FF"/>
@@ -55505,7 +55632,7 @@
         </w:rPr>
         <w:t xml:space="preserve"> </w:t>
       </w:r>
-      <w:hyperlink r:id="rId40">
+      <w:hyperlink r:id="rId42">
         <w:r>
           <w:rPr>
             <w:color w:val="0000FF"/>
@@ -55653,7 +55780,7 @@
         </w:rPr>
         <w:t xml:space="preserve"> </w:t>
       </w:r>
-      <w:hyperlink r:id="rId41">
+      <w:hyperlink r:id="rId43">
         <w:r>
           <w:rPr>
             <w:color w:val="0000FF"/>
@@ -55864,7 +55991,7 @@
       <w:r>
         <w:t xml:space="preserve">№ 1. — с. 53—69. — ISSN 1573-7470. — DOI: </w:t>
       </w:r>
-      <w:hyperlink r:id="rId42">
+      <w:hyperlink r:id="rId44">
         <w:r>
           <w:rPr>
             <w:color w:val="0000FF"/>
@@ -55878,7 +56005,7 @@
         </w:rPr>
         <w:t xml:space="preserve"> </w:t>
       </w:r>
-      <w:hyperlink r:id="rId43">
+      <w:hyperlink r:id="rId45">
         <w:r>
           <w:rPr>
             <w:color w:val="0000FF"/>
@@ -55952,7 +56079,7 @@
         </w:rPr>
         <w:t xml:space="preserve"> </w:t>
       </w:r>
-      <w:hyperlink r:id="rId44">
+      <w:hyperlink r:id="rId46">
         <w:r>
           <w:rPr>
             <w:color w:val="0000FF"/>
@@ -56164,7 +56291,7 @@
         </w:rPr>
         <w:t xml:space="preserve">. </w:t>
       </w:r>
-      <w:hyperlink r:id="rId45">
+      <w:hyperlink r:id="rId47">
         <w:r>
           <w:rPr>
             <w:sz w:val="16"/>
@@ -56508,7 +56635,7 @@
         </w:rPr>
         <w:t xml:space="preserve">. </w:t>
       </w:r>
-      <w:hyperlink r:id="rId46">
+      <w:hyperlink r:id="rId48">
         <w:r>
           <w:rPr>
             <w:sz w:val="16"/>
@@ -57246,7 +57373,7 @@
         </w:rPr>
         <w:t xml:space="preserve"> </w:t>
       </w:r>
-      <w:hyperlink r:id="rId47">
+      <w:hyperlink r:id="rId49">
         <w:r>
           <w:rPr>
             <w:sz w:val="16"/>
@@ -57438,7 +57565,7 @@
       </w:r>
     </w:p>
     <w:sectPr>
-      <w:footerReference w:type="default" r:id="rId48"/>
+      <w:footerReference w:type="default" r:id="rId50"/>
       <w:pgSz w:w="11907" w:h="16840" w:code="9"/>
       <w:pgMar w:top="2495" w:right="2381" w:bottom="2438" w:left="2381" w:header="720" w:footer="720" w:gutter="0"/>
       <w:cols w:space="720"/>

</xml_diff>

<commit_message>
Fix number of papers
</commit_message>
<xml_diff>
--- a/2021/spiiran/docx/dombai_ccp.docx
+++ b/2021/spiiran/docx/dombai_ccp.docx
@@ -21631,6 +21631,9 @@
         <w:jc w:val="center"/>
       </w:pPr>
       <w:r>
+        <w:rPr>
+          <w:noProof/>
+        </w:rPr>
         <w:drawing>
           <wp:inline distT="0" distB="0" distL="0" distR="0" wp14:anchorId="1A8C4341" wp14:editId="67F5F074">
             <wp:extent cx="2946400" cy="1060621"/>
@@ -24638,6 +24641,9 @@
         <w:jc w:val="center"/>
       </w:pPr>
       <w:r>
+        <w:rPr>
+          <w:noProof/>
+        </w:rPr>
         <w:drawing>
           <wp:inline distT="0" distB="0" distL="0" distR="0" wp14:anchorId="16EC4A51" wp14:editId="133BAFE6">
             <wp:extent cx="3632200" cy="1465081"/>
@@ -56121,7 +56127,7 @@
           <w:sz w:val="16"/>
           <w:lang w:val="ru-RU"/>
         </w:rPr>
-        <w:t>89</w:t>
+        <w:t>147</w:t>
       </w:r>
       <w:r>
         <w:rPr>
@@ -56467,7 +56473,7 @@
           <w:sz w:val="16"/>
           <w:lang w:val="ru-RU"/>
         </w:rPr>
-        <w:t>9</w:t>
+        <w:t>16</w:t>
       </w:r>
       <w:r>
         <w:rPr>
@@ -57198,7 +57204,14 @@
           <w:sz w:val="16"/>
           <w:lang w:val="ru-RU"/>
         </w:rPr>
-        <w:t>5.</w:t>
+        <w:t>9</w:t>
+      </w:r>
+      <w:r>
+        <w:rPr>
+          <w:sz w:val="16"/>
+          <w:lang w:val="ru-RU"/>
+        </w:rPr>
+        <w:t>.</w:t>
       </w:r>
       <w:r>
         <w:rPr>
@@ -57453,6 +57466,7 @@
         <w:docPartUnique/>
       </w:docPartObj>
     </w:sdtPr>
+    <w:sdtEndPr/>
     <w:sdtContent>
       <w:p>
         <w:pPr>

</xml_diff>